<commit_message>
copyright 1st to 2nd
</commit_message>
<xml_diff>
--- a/download/MetaACES2024_CopyrightAgreement.docx
+++ b/download/MetaACES2024_CopyrightAgreement.docx
@@ -33,7 +33,14 @@
           <w:b/>
           <w:szCs w:val="24"/>
         </w:rPr>
-        <w:t>The 1</w:t>
+        <w:t xml:space="preserve">The </w:t>
+      </w:r>
+      <w:r>
+        <w:rPr>
+          <w:b/>
+          <w:szCs w:val="24"/>
+        </w:rPr>
+        <w:t>2</w:t>
       </w:r>
       <w:r>
         <w:rPr>
@@ -41,7 +48,7 @@
           <w:szCs w:val="24"/>
           <w:vertAlign w:val="superscript"/>
         </w:rPr>
-        <w:t>st</w:t>
+        <w:t>nd</w:t>
       </w:r>
       <w:r>
         <w:rPr>
@@ -180,7 +187,21 @@
           <w:sz w:val="21"/>
           <w:szCs w:val="21"/>
         </w:rPr>
-        <w:t xml:space="preserve"> 1st International </w:t>
+        <w:t xml:space="preserve"> </w:t>
+      </w:r>
+      <w:r>
+        <w:rPr>
+          <w:sz w:val="21"/>
+          <w:szCs w:val="21"/>
+        </w:rPr>
+        <w:t>2nd</w:t>
+      </w:r>
+      <w:r>
+        <w:rPr>
+          <w:sz w:val="21"/>
+          <w:szCs w:val="21"/>
+        </w:rPr>
+        <w:t xml:space="preserve"> International </w:t>
       </w:r>
       <w:r>
         <w:rPr>
@@ -625,7 +646,7 @@
           <w:sz w:val="21"/>
           <w:szCs w:val="21"/>
         </w:rPr>
-        <w:t>1</w:t>
+        <w:t>2</w:t>
       </w:r>
       <w:r>
         <w:rPr>
@@ -633,7 +654,7 @@
           <w:szCs w:val="21"/>
           <w:vertAlign w:val="superscript"/>
         </w:rPr>
-        <w:t>st</w:t>
+        <w:t>nd</w:t>
       </w:r>
       <w:r>
         <w:rPr>

</xml_diff>